<commit_message>
minor changes to homework week 1
</commit_message>
<xml_diff>
--- a/Homework/Week1/excel_challenge_write-up_SKronheim.docx
+++ b/Homework/Week1/excel_challenge_write-up_SKronheim.docx
@@ -21,14 +21,12 @@
           <w:numId w:val="2"/>
         </w:numPr>
       </w:pPr>
-      <w:proofErr w:type="gramStart"/>
       <w:r>
         <w:t>Passive</w:t>
       </w:r>
       <w:r>
         <w:t>ly-consumed</w:t>
       </w:r>
-      <w:proofErr w:type="gramEnd"/>
       <w:r>
         <w:t xml:space="preserve"> media is by far the most common </w:t>
       </w:r>
@@ -36,7 +34,15 @@
         <w:t>campaign</w:t>
       </w:r>
       <w:r>
-        <w:t xml:space="preserve"> category (theatre, music, and film&amp;video)</w:t>
+        <w:t xml:space="preserve"> category (theatre, music, and </w:t>
+      </w:r>
+      <w:proofErr w:type="spellStart"/>
+      <w:r>
+        <w:t>film&amp;video</w:t>
+      </w:r>
+      <w:proofErr w:type="spellEnd"/>
+      <w:r>
+        <w:t>)</w:t>
       </w:r>
       <w:r>
         <w:t xml:space="preserve">, so more competition for these categories, but no </w:t>
@@ -120,13 +126,40 @@
         </w:numPr>
       </w:pPr>
       <w:r>
-        <w:t>Campaigns launched in June and July are more successful than other times</w:t>
+        <w:t xml:space="preserve">Campaigns launched in June and July are more successful than other </w:t>
+      </w:r>
+      <w:r>
+        <w:t>months</w:t>
       </w:r>
       <w:r>
         <w:t>, while campaigns launched in August have the lowest success rate</w:t>
       </w:r>
       <w:r>
         <w:t>.</w:t>
+      </w:r>
+      <w:r>
+        <w:t xml:space="preserve"> Some of this is</w:t>
+      </w:r>
+      <w:r>
+        <w:t xml:space="preserve"> likely</w:t>
+      </w:r>
+      <w:r>
+        <w:t xml:space="preserve"> due to the fact that more campaigns start in June and July than other months, but this trend is still present on the </w:t>
+      </w:r>
+      <w:r>
+        <w:t xml:space="preserve">combination </w:t>
+      </w:r>
+      <w:r>
+        <w:t>graph of percent success by month</w:t>
+      </w:r>
+      <w:r>
+        <w:t xml:space="preserve"> and number of campaigns by month</w:t>
+      </w:r>
+      <w:r>
+        <w:t>.</w:t>
+      </w:r>
+      <w:r>
+        <w:t xml:space="preserve"> This trend is more apparent for June than for July. </w:t>
       </w:r>
     </w:p>
     <w:p>
@@ -147,7 +180,7 @@
         <w:t xml:space="preserve">best chance of success, </w:t>
       </w:r>
       <w:r>
-        <w:t xml:space="preserve">June – July </w:t>
+        <w:t xml:space="preserve">June </w:t>
       </w:r>
       <w:r>
         <w:t xml:space="preserve">is the optimal </w:t>
@@ -197,15 +230,7 @@
         <w:t xml:space="preserve"> </w:t>
       </w:r>
       <w:r>
-        <w:t xml:space="preserve">However, if you look more closely at the number of campaigns run with each goal, </w:t>
-      </w:r>
-      <w:proofErr w:type="gramStart"/>
-      <w:r>
-        <w:t>it is clear that there</w:t>
-      </w:r>
-      <w:proofErr w:type="gramEnd"/>
-      <w:r>
-        <w:t xml:space="preserve"> is not enough data to make appropriate analyses for goals in this range (the total campaigns run at each </w:t>
+        <w:t xml:space="preserve">However, if you look more closely at the number of campaigns run with each goal, it is clear that there is not enough data to make appropriate analyses for goals in this range (the total campaigns run at each </w:t>
       </w:r>
       <w:r>
         <w:t>bin from $15,000 - $49,999</w:t>
@@ -334,7 +359,13 @@
         <w:t>better than the mean</w:t>
       </w:r>
       <w:r>
-        <w:t>, because of the large number of upper outliers.</w:t>
+        <w:t>, because the large number of upper outliers</w:t>
+      </w:r>
+      <w:r>
+        <w:t xml:space="preserve"> skews the mean to a higher number than is representative of the entirety of the dataset. The median is not impacted by these outliers and is therefore a better summary of the dataset</w:t>
+      </w:r>
+      <w:r>
+        <w:t>.</w:t>
       </w:r>
     </w:p>
     <w:p>
@@ -369,6 +400,7 @@
     </w:p>
     <w:p>
       <w:r>
+        <w:lastRenderedPageBreak/>
         <w:t>Limitations:</w:t>
       </w:r>
     </w:p>
@@ -417,22 +449,13 @@
         </w:numPr>
       </w:pPr>
       <w:r>
-        <w:lastRenderedPageBreak/>
         <w:t xml:space="preserve">We </w:t>
       </w:r>
       <w:r>
         <w:t xml:space="preserve">don’t know how </w:t>
       </w:r>
       <w:r>
-        <w:t xml:space="preserve">much of an audience the campaign organizers have. This is </w:t>
-      </w:r>
-      <w:proofErr w:type="gramStart"/>
-      <w:r>
-        <w:t>similar to</w:t>
-      </w:r>
-      <w:proofErr w:type="gramEnd"/>
-      <w:r>
-        <w:t xml:space="preserve"> marketing, but an organizer with a large following (such as Brandon Sanderson) is likely to be able to get a campaign funded without spending as much for marketing as they would without that pre-</w:t>
+        <w:t>much of an audience the campaign organizers have. This is similar to marketing, but an organizer with a large following (such as Brandon Sanderson) is likely to be able to get a campaign funded without spending as much for marketing as they would without that pre-</w:t>
       </w:r>
       <w:r>
         <w:t>obtained audience. This likely also correlates to success, though may be inversely correlated to marketing spend.</w:t>
@@ -614,15 +637,7 @@
         <w:t xml:space="preserve">should tell you whether there’s a correlation between </w:t>
       </w:r>
       <w:r>
-        <w:t xml:space="preserve">length of campaign and success </w:t>
-      </w:r>
-      <w:proofErr w:type="gramStart"/>
-      <w:r>
-        <w:t>rate, and</w:t>
-      </w:r>
-      <w:proofErr w:type="gramEnd"/>
-      <w:r>
-        <w:t xml:space="preserve"> indicate an optimal length of campaign</w:t>
+        <w:t>length of campaign and success rate, and indicate an optimal length of campaign</w:t>
       </w:r>
       <w:r>
         <w:t xml:space="preserve"> if so</w:t>
@@ -640,15 +655,7 @@
         </w:numPr>
       </w:pPr>
       <w:r>
-        <w:t xml:space="preserve">A graph of average </w:t>
-      </w:r>
-      <w:proofErr w:type="gramStart"/>
-      <w:r>
-        <w:t>spend</w:t>
-      </w:r>
-      <w:proofErr w:type="gramEnd"/>
-      <w:r>
-        <w:t xml:space="preserve"> vs success rate. </w:t>
+        <w:t xml:space="preserve">A graph of average spend vs success rate. </w:t>
       </w:r>
     </w:p>
     <w:p>
@@ -660,15 +667,7 @@
         </w:numPr>
       </w:pPr>
       <w:r>
-        <w:t xml:space="preserve">This should tell you whether there’s a correlation between cost to back a campaign and success </w:t>
-      </w:r>
-      <w:proofErr w:type="gramStart"/>
-      <w:r>
-        <w:t>rate, and</w:t>
-      </w:r>
-      <w:proofErr w:type="gramEnd"/>
-      <w:r>
-        <w:t xml:space="preserve"> indicate an optimal price point for rewards if so. </w:t>
+        <w:t xml:space="preserve">This should tell you whether there’s a correlation between cost to back a campaign and success rate, and indicate an optimal price point for rewards if so. </w:t>
       </w:r>
     </w:p>
     <w:p>
@@ -692,15 +691,13 @@
         </w:numPr>
       </w:pPr>
       <w:r>
-        <w:t>This should tell you whether there’s a correlation between end date and success rate, and indicate whether a campaign should ideally end by a certain time or month (</w:t>
-      </w:r>
-      <w:proofErr w:type="gramStart"/>
-      <w:r>
-        <w:t>i.e.</w:t>
-      </w:r>
-      <w:proofErr w:type="gramEnd"/>
-      <w:r>
-        <w:t xml:space="preserve"> whether a campaign should finish before August starts, since campaigns that start in August perform relatively poorly). This, in combination with optimal campaign length and start date, could narrow down the timing of a new campaign.</w:t>
+        <w:t xml:space="preserve">This should tell you whether there’s a correlation between end date and success rate, and indicate whether a campaign should ideally end by a certain time or month (i.e. whether a campaign should finish before August starts, since campaigns that start in August perform relatively poorly). This, in combination with optimal campaign length and start date, could narrow down the </w:t>
+      </w:r>
+      <w:r>
+        <w:t>details</w:t>
+      </w:r>
+      <w:r>
+        <w:t xml:space="preserve"> of a new campaign.</w:t>
       </w:r>
     </w:p>
     <w:p>
@@ -745,13 +742,7 @@
         <w:t xml:space="preserve"> the number of </w:t>
       </w:r>
       <w:r>
-        <w:t xml:space="preserve">campaigns by category, and </w:t>
-      </w:r>
-      <w:r>
-        <w:t>the proportion of successful campaigns</w:t>
-      </w:r>
-      <w:r>
-        <w:t xml:space="preserve"> by</w:t>
+        <w:t>campaigns by category, and the proportion of successful campaigns by</w:t>
       </w:r>
       <w:r>
         <w:t xml:space="preserve"> sub-category </w:t>
@@ -799,18 +790,56 @@
         </w:numPr>
       </w:pPr>
       <w:r>
-        <w:t xml:space="preserve">This info is approximated by the stacked column graphs, but this </w:t>
-      </w:r>
-      <w:proofErr w:type="gramStart"/>
-      <w:r>
-        <w:t>particular configuration</w:t>
-      </w:r>
-      <w:proofErr w:type="gramEnd"/>
-      <w:r>
-        <w:t xml:space="preserve"> would give actual numbers to success percentage for each category</w:t>
+        <w:t>This info is approximated by the stacked column graphs, but this particular configuration would give actual numbers to success percentage for each category</w:t>
       </w:r>
       <w:r>
         <w:t>.</w:t>
+      </w:r>
+    </w:p>
+    <w:p>
+      <w:pPr>
+        <w:pStyle w:val="ListParagraph"/>
+        <w:numPr>
+          <w:ilvl w:val="0"/>
+          <w:numId w:val="1"/>
+        </w:numPr>
+      </w:pPr>
+      <w:r>
+        <w:lastRenderedPageBreak/>
+        <w:t xml:space="preserve">A </w:t>
+      </w:r>
+      <w:r>
+        <w:t xml:space="preserve">combination </w:t>
+      </w:r>
+      <w:r>
+        <w:t>graph of percent success, failure, and cancellation outcomes by start date</w:t>
+      </w:r>
+      <w:r>
+        <w:t xml:space="preserve"> and total number of campaigns by start date</w:t>
+      </w:r>
+      <w:r>
+        <w:t>.</w:t>
+      </w:r>
+    </w:p>
+    <w:p>
+      <w:pPr>
+        <w:pStyle w:val="ListParagraph"/>
+        <w:numPr>
+          <w:ilvl w:val="1"/>
+          <w:numId w:val="1"/>
+        </w:numPr>
+      </w:pPr>
+      <w:r>
+        <w:t xml:space="preserve">This provides a clearer picture of the correlation between campaign outcome and start date, removing the bias caused by </w:t>
+      </w:r>
+      <w:r>
+        <w:t xml:space="preserve">the launch of </w:t>
+      </w:r>
+      <w:r>
+        <w:t xml:space="preserve">different numbers of campaigns </w:t>
+      </w:r>
+      <w:r>
+        <w:t>each month.</w:t>
       </w:r>
     </w:p>
     <w:sectPr>

</xml_diff>

<commit_message>
Corrected W1 homework: made a table of contents for the Word document to make very clear that I have written about limitations of the dataset and suggested additional graphs, and split Category and Sub-Category into separate columns via formula instead of hardcode
</commit_message>
<xml_diff>
--- a/Homework/Week1/excel_challenge_write-up_SKronheim.docx
+++ b/Homework/Week1/excel_challenge_write-up_SKronheim.docx
@@ -3,13 +3,189 @@
 <w:document xmlns:wpc="http://schemas.microsoft.com/office/word/2010/wordprocessingCanvas" xmlns:cx="http://schemas.microsoft.com/office/drawing/2014/chartex" xmlns:cx1="http://schemas.microsoft.com/office/drawing/2015/9/8/chartex" xmlns:cx2="http://schemas.microsoft.com/office/drawing/2015/10/21/chartex" xmlns:cx3="http://schemas.microsoft.com/office/drawing/2016/5/9/chartex" xmlns:cx4="http://schemas.microsoft.com/office/drawing/2016/5/10/chartex" xmlns:cx5="http://schemas.microsoft.com/office/drawing/2016/5/11/chartex" xmlns:cx6="http://schemas.microsoft.com/office/drawing/2016/5/12/chartex" xmlns:cx7="http://schemas.microsoft.com/office/drawing/2016/5/13/chartex" xmlns:cx8="http://schemas.microsoft.com/office/drawing/2016/5/14/chartex" xmlns:mc="http://schemas.openxmlformats.org/markup-compatibility/2006" xmlns:aink="http://schemas.microsoft.com/office/drawing/2016/ink" xmlns:am3d="http://schemas.microsoft.com/office/drawing/2017/model3d" xmlns:o="urn:schemas-microsoft-com:office:office" xmlns:oel="http://schemas.microsoft.com/office/2019/extlst" xmlns:r="http://schemas.openxmlformats.org/officeDocument/2006/relationships" xmlns:m="http://schemas.openxmlformats.org/officeDocument/2006/math" xmlns:v="urn:schemas-microsoft-com:vml" xmlns:wp14="http://schemas.microsoft.com/office/word/2010/wordprocessingDrawing" xmlns:wp="http://schemas.openxmlformats.org/drawingml/2006/wordprocessingDrawing" xmlns:w10="urn:schemas-microsoft-com:office:word" xmlns:w="http://schemas.openxmlformats.org/wordprocessingml/2006/main" xmlns:w14="http://schemas.microsoft.com/office/word/2010/wordml" xmlns:w15="http://schemas.microsoft.com/office/word/2012/wordml" xmlns:w16cex="http://schemas.microsoft.com/office/word/2018/wordml/cex" xmlns:w16cid="http://schemas.microsoft.com/office/word/2016/wordml/cid" xmlns:w16="http://schemas.microsoft.com/office/word/2018/wordml" xmlns:w16sdtdh="http://schemas.microsoft.com/office/word/2020/wordml/sdtdatahash" xmlns:w16se="http://schemas.microsoft.com/office/word/2015/wordml/symex" xmlns:wpg="http://schemas.microsoft.com/office/word/2010/wordprocessingGroup" xmlns:wpi="http://schemas.microsoft.com/office/word/2010/wordprocessingInk" xmlns:wne="http://schemas.microsoft.com/office/word/2006/wordml" xmlns:wps="http://schemas.microsoft.com/office/word/2010/wordprocessingShape" mc:Ignorable="w14 w15 w16se w16cid w16 w16cex w16sdtdh wp14">
   <w:body>
     <w:p>
-      <w:r>
+      <w:pPr>
+        <w:rPr>
+          <w:b/>
+          <w:bCs/>
+          <w:sz w:val="32"/>
+          <w:szCs w:val="32"/>
+        </w:rPr>
+      </w:pPr>
+      <w:r>
+        <w:rPr>
+          <w:b/>
+          <w:bCs/>
+          <w:sz w:val="32"/>
+          <w:szCs w:val="32"/>
+        </w:rPr>
+        <w:t>Table of Contents:</w:t>
+      </w:r>
+    </w:p>
+    <w:p>
+      <w:pPr>
+        <w:pStyle w:val="ListParagraph"/>
+        <w:numPr>
+          <w:ilvl w:val="0"/>
+          <w:numId w:val="4"/>
+        </w:numPr>
+        <w:rPr>
+          <w:b/>
+          <w:bCs/>
+        </w:rPr>
+      </w:pPr>
+      <w:r>
+        <w:rPr>
+          <w:b/>
+          <w:bCs/>
+        </w:rPr>
+        <w:t xml:space="preserve">Conclusions </w:t>
+      </w:r>
+    </w:p>
+    <w:p>
+      <w:pPr>
+        <w:pStyle w:val="ListParagraph"/>
+        <w:numPr>
+          <w:ilvl w:val="1"/>
+          <w:numId w:val="4"/>
+        </w:numPr>
+        <w:rPr>
+          <w:b/>
+          <w:bCs/>
+        </w:rPr>
+      </w:pPr>
+      <w:r>
+        <w:rPr>
+          <w:b/>
+          <w:bCs/>
+        </w:rPr>
+        <w:t>From initial charts</w:t>
+      </w:r>
+    </w:p>
+    <w:p>
+      <w:pPr>
+        <w:pStyle w:val="ListParagraph"/>
+        <w:numPr>
+          <w:ilvl w:val="1"/>
+          <w:numId w:val="4"/>
+        </w:numPr>
+        <w:rPr>
+          <w:b/>
+          <w:bCs/>
+        </w:rPr>
+      </w:pPr>
+      <w:r>
+        <w:rPr>
+          <w:b/>
+          <w:bCs/>
+        </w:rPr>
+        <w:t>From outcomes by goal</w:t>
+      </w:r>
+    </w:p>
+    <w:p>
+      <w:pPr>
+        <w:pStyle w:val="ListParagraph"/>
+        <w:numPr>
+          <w:ilvl w:val="1"/>
+          <w:numId w:val="4"/>
+        </w:numPr>
+        <w:rPr>
+          <w:b/>
+          <w:bCs/>
+        </w:rPr>
+      </w:pPr>
+      <w:r>
+        <w:rPr>
+          <w:b/>
+          <w:bCs/>
+        </w:rPr>
+        <w:t>From Summary Statistics</w:t>
+      </w:r>
+    </w:p>
+    <w:p>
+      <w:pPr>
+        <w:pStyle w:val="ListParagraph"/>
+        <w:numPr>
+          <w:ilvl w:val="0"/>
+          <w:numId w:val="4"/>
+        </w:numPr>
+        <w:rPr>
+          <w:b/>
+          <w:bCs/>
+        </w:rPr>
+      </w:pPr>
+      <w:r>
+        <w:rPr>
+          <w:b/>
+          <w:bCs/>
+        </w:rPr>
+        <w:t>Limitations of the dataset</w:t>
+      </w:r>
+    </w:p>
+    <w:p>
+      <w:pPr>
+        <w:pStyle w:val="ListParagraph"/>
+        <w:numPr>
+          <w:ilvl w:val="0"/>
+          <w:numId w:val="4"/>
+        </w:numPr>
+        <w:rPr>
+          <w:b/>
+          <w:bCs/>
+        </w:rPr>
+      </w:pPr>
+      <w:r>
+        <w:rPr>
+          <w:b/>
+          <w:bCs/>
+        </w:rPr>
+        <w:t>Suggestions for additional graphs</w:t>
+      </w:r>
+    </w:p>
+    <w:p>
+      <w:pPr>
+        <w:pStyle w:val="ListParagraph"/>
+        <w:ind w:left="1080"/>
+        <w:rPr>
+          <w:b/>
+          <w:bCs/>
+        </w:rPr>
+      </w:pPr>
+    </w:p>
+    <w:p>
+      <w:pPr>
+        <w:ind w:left="360"/>
+        <w:rPr>
+          <w:b/>
+          <w:bCs/>
+          <w:sz w:val="32"/>
+          <w:szCs w:val="32"/>
+        </w:rPr>
+      </w:pPr>
+      <w:r>
+        <w:rPr>
+          <w:b/>
+          <w:bCs/>
+          <w:sz w:val="32"/>
+          <w:szCs w:val="32"/>
+        </w:rPr>
         <w:t>Conclusions</w:t>
       </w:r>
       <w:r>
+        <w:rPr>
+          <w:b/>
+          <w:bCs/>
+          <w:sz w:val="32"/>
+          <w:szCs w:val="32"/>
+        </w:rPr>
         <w:t xml:space="preserve"> (from basic charts)</w:t>
       </w:r>
       <w:r>
+        <w:rPr>
+          <w:b/>
+          <w:bCs/>
+          <w:sz w:val="32"/>
+          <w:szCs w:val="32"/>
+        </w:rPr>
         <w:t>:</w:t>
       </w:r>
     </w:p>
@@ -199,7 +375,21 @@
       </w:r>
     </w:p>
     <w:p>
-      <w:r>
+      <w:pPr>
+        <w:rPr>
+          <w:b/>
+          <w:bCs/>
+          <w:sz w:val="32"/>
+          <w:szCs w:val="32"/>
+        </w:rPr>
+      </w:pPr>
+      <w:r>
+        <w:rPr>
+          <w:b/>
+          <w:bCs/>
+          <w:sz w:val="32"/>
+          <w:szCs w:val="32"/>
+        </w:rPr>
         <w:t>Conclusions (from bonus):</w:t>
       </w:r>
     </w:p>
@@ -353,6 +543,7 @@
         </w:numPr>
       </w:pPr>
       <w:r>
+        <w:lastRenderedPageBreak/>
         <w:t xml:space="preserve">The median summarizes the number of backers of successful and unsuccessful campaigns </w:t>
       </w:r>
       <w:r>
@@ -399,9 +590,40 @@
       </w:r>
     </w:p>
     <w:p>
-      <w:r>
-        <w:lastRenderedPageBreak/>
-        <w:t>Limitations:</w:t>
+      <w:pPr>
+        <w:rPr>
+          <w:b/>
+          <w:bCs/>
+          <w:sz w:val="32"/>
+          <w:szCs w:val="32"/>
+        </w:rPr>
+      </w:pPr>
+      <w:r>
+        <w:rPr>
+          <w:b/>
+          <w:bCs/>
+          <w:sz w:val="32"/>
+          <w:szCs w:val="32"/>
+        </w:rPr>
+        <w:t>Limitations</w:t>
+      </w:r>
+      <w:r>
+        <w:rPr>
+          <w:b/>
+          <w:bCs/>
+          <w:sz w:val="32"/>
+          <w:szCs w:val="32"/>
+        </w:rPr>
+        <w:t xml:space="preserve"> of the dataset</w:t>
+      </w:r>
+      <w:r>
+        <w:rPr>
+          <w:b/>
+          <w:bCs/>
+          <w:sz w:val="32"/>
+          <w:szCs w:val="32"/>
+        </w:rPr>
+        <w:t>:</w:t>
       </w:r>
     </w:p>
     <w:p>
@@ -504,14 +726,67 @@
       </w:r>
     </w:p>
     <w:p>
-      <w:r>
-        <w:t xml:space="preserve">Additional tables/ graphs and </w:t>
-      </w:r>
-      <w:r>
-        <w:t xml:space="preserve">their added </w:t>
-      </w:r>
-      <w:r>
-        <w:t>value:</w:t>
+      <w:pPr>
+        <w:rPr>
+          <w:b/>
+          <w:bCs/>
+          <w:sz w:val="32"/>
+          <w:szCs w:val="32"/>
+        </w:rPr>
+      </w:pPr>
+      <w:r>
+        <w:rPr>
+          <w:b/>
+          <w:bCs/>
+          <w:sz w:val="32"/>
+          <w:szCs w:val="32"/>
+        </w:rPr>
+        <w:t>Suggestions for a</w:t>
+      </w:r>
+      <w:r>
+        <w:rPr>
+          <w:b/>
+          <w:bCs/>
+          <w:sz w:val="32"/>
+          <w:szCs w:val="32"/>
+        </w:rPr>
+        <w:t xml:space="preserve">dditional graphs and </w:t>
+      </w:r>
+      <w:r>
+        <w:rPr>
+          <w:b/>
+          <w:bCs/>
+          <w:sz w:val="32"/>
+          <w:szCs w:val="32"/>
+        </w:rPr>
+        <w:t xml:space="preserve">the </w:t>
+      </w:r>
+      <w:r>
+        <w:rPr>
+          <w:b/>
+          <w:bCs/>
+          <w:sz w:val="32"/>
+          <w:szCs w:val="32"/>
+        </w:rPr>
+        <w:t>value</w:t>
+      </w:r>
+      <w:r>
+        <w:rPr>
+          <w:b/>
+          <w:bCs/>
+          <w:sz w:val="32"/>
+          <w:szCs w:val="32"/>
+        </w:rPr>
+        <w:t xml:space="preserve"> they add</w:t>
+      </w:r>
+      <w:r>
+        <w:rPr>
+          <w:b/>
+          <w:bCs/>
+          <w:sz w:val="32"/>
+          <w:szCs w:val="32"/>
+        </w:rPr>
+        <w:t>:</w:t>
       </w:r>
     </w:p>
     <w:p>
@@ -679,6 +954,7 @@
         </w:numPr>
       </w:pPr>
       <w:r>
+        <w:lastRenderedPageBreak/>
         <w:t>A graph of campaign end date vs success rate.</w:t>
       </w:r>
     </w:p>
@@ -805,7 +1081,6 @@
         </w:numPr>
       </w:pPr>
       <w:r>
-        <w:lastRenderedPageBreak/>
         <w:t xml:space="preserve">A </w:t>
       </w:r>
       <w:r>
@@ -855,6 +1130,95 @@
 <file path=word/numbering.xml><?xml version="1.0" encoding="utf-8"?>
 <w:numbering xmlns:wpc="http://schemas.microsoft.com/office/word/2010/wordprocessingCanvas" xmlns:cx="http://schemas.microsoft.com/office/drawing/2014/chartex" xmlns:cx1="http://schemas.microsoft.com/office/drawing/2015/9/8/chartex" xmlns:cx2="http://schemas.microsoft.com/office/drawing/2015/10/21/chartex" xmlns:cx3="http://schemas.microsoft.com/office/drawing/2016/5/9/chartex" xmlns:cx4="http://schemas.microsoft.com/office/drawing/2016/5/10/chartex" xmlns:cx5="http://schemas.microsoft.com/office/drawing/2016/5/11/chartex" xmlns:cx6="http://schemas.microsoft.com/office/drawing/2016/5/12/chartex" xmlns:cx7="http://schemas.microsoft.com/office/drawing/2016/5/13/chartex" xmlns:cx8="http://schemas.microsoft.com/office/drawing/2016/5/14/chartex" xmlns:mc="http://schemas.openxmlformats.org/markup-compatibility/2006" xmlns:aink="http://schemas.microsoft.com/office/drawing/2016/ink" xmlns:am3d="http://schemas.microsoft.com/office/drawing/2017/model3d" xmlns:o="urn:schemas-microsoft-com:office:office" xmlns:oel="http://schemas.microsoft.com/office/2019/extlst" xmlns:r="http://schemas.openxmlformats.org/officeDocument/2006/relationships" xmlns:m="http://schemas.openxmlformats.org/officeDocument/2006/math" xmlns:v="urn:schemas-microsoft-com:vml" xmlns:wp14="http://schemas.microsoft.com/office/word/2010/wordprocessingDrawing" xmlns:wp="http://schemas.openxmlformats.org/drawingml/2006/wordprocessingDrawing" xmlns:w10="urn:schemas-microsoft-com:office:word" xmlns:w="http://schemas.openxmlformats.org/wordprocessingml/2006/main" xmlns:w14="http://schemas.microsoft.com/office/word/2010/wordml" xmlns:w15="http://schemas.microsoft.com/office/word/2012/wordml" xmlns:w16cex="http://schemas.microsoft.com/office/word/2018/wordml/cex" xmlns:w16cid="http://schemas.microsoft.com/office/word/2016/wordml/cid" xmlns:w16="http://schemas.microsoft.com/office/word/2018/wordml" xmlns:w16sdtdh="http://schemas.microsoft.com/office/word/2020/wordml/sdtdatahash" xmlns:w16se="http://schemas.microsoft.com/office/word/2015/wordml/symex" xmlns:wpg="http://schemas.microsoft.com/office/word/2010/wordprocessingGroup" xmlns:wpi="http://schemas.microsoft.com/office/word/2010/wordprocessingInk" xmlns:wne="http://schemas.microsoft.com/office/word/2006/wordml" xmlns:wps="http://schemas.microsoft.com/office/word/2010/wordprocessingShape" mc:Ignorable="w14 w15 w16se w16cid w16 w16cex w16sdtdh wp14">
   <w:abstractNum w:abstractNumId="0" w15:restartNumberingAfterBreak="0">
+    <w:nsid w:val="34182CF5"/>
+    <w:multiLevelType w:val="hybridMultilevel"/>
+    <w:tmpl w:val="088AD67E"/>
+    <w:lvl w:ilvl="0" w:tplc="6F0A6780">
+      <w:start w:val="1"/>
+      <w:numFmt w:val="upperRoman"/>
+      <w:lvlText w:val="%1."/>
+      <w:lvlJc w:val="left"/>
+      <w:pPr>
+        <w:ind w:left="1080" w:hanging="720"/>
+      </w:pPr>
+      <w:rPr>
+        <w:rFonts w:hint="default"/>
+      </w:rPr>
+    </w:lvl>
+    <w:lvl w:ilvl="1" w:tplc="10090019">
+      <w:start w:val="1"/>
+      <w:numFmt w:val="lowerLetter"/>
+      <w:lvlText w:val="%2."/>
+      <w:lvlJc w:val="left"/>
+      <w:pPr>
+        <w:ind w:left="1440" w:hanging="360"/>
+      </w:pPr>
+    </w:lvl>
+    <w:lvl w:ilvl="2" w:tplc="1009001B" w:tentative="1">
+      <w:start w:val="1"/>
+      <w:numFmt w:val="lowerRoman"/>
+      <w:lvlText w:val="%3."/>
+      <w:lvlJc w:val="right"/>
+      <w:pPr>
+        <w:ind w:left="2160" w:hanging="180"/>
+      </w:pPr>
+    </w:lvl>
+    <w:lvl w:ilvl="3" w:tplc="1009000F" w:tentative="1">
+      <w:start w:val="1"/>
+      <w:numFmt w:val="decimal"/>
+      <w:lvlText w:val="%4."/>
+      <w:lvlJc w:val="left"/>
+      <w:pPr>
+        <w:ind w:left="2880" w:hanging="360"/>
+      </w:pPr>
+    </w:lvl>
+    <w:lvl w:ilvl="4" w:tplc="10090019" w:tentative="1">
+      <w:start w:val="1"/>
+      <w:numFmt w:val="lowerLetter"/>
+      <w:lvlText w:val="%5."/>
+      <w:lvlJc w:val="left"/>
+      <w:pPr>
+        <w:ind w:left="3600" w:hanging="360"/>
+      </w:pPr>
+    </w:lvl>
+    <w:lvl w:ilvl="5" w:tplc="1009001B" w:tentative="1">
+      <w:start w:val="1"/>
+      <w:numFmt w:val="lowerRoman"/>
+      <w:lvlText w:val="%6."/>
+      <w:lvlJc w:val="right"/>
+      <w:pPr>
+        <w:ind w:left="4320" w:hanging="180"/>
+      </w:pPr>
+    </w:lvl>
+    <w:lvl w:ilvl="6" w:tplc="1009000F" w:tentative="1">
+      <w:start w:val="1"/>
+      <w:numFmt w:val="decimal"/>
+      <w:lvlText w:val="%7."/>
+      <w:lvlJc w:val="left"/>
+      <w:pPr>
+        <w:ind w:left="5040" w:hanging="360"/>
+      </w:pPr>
+    </w:lvl>
+    <w:lvl w:ilvl="7" w:tplc="10090019" w:tentative="1">
+      <w:start w:val="1"/>
+      <w:numFmt w:val="lowerLetter"/>
+      <w:lvlText w:val="%8."/>
+      <w:lvlJc w:val="left"/>
+      <w:pPr>
+        <w:ind w:left="5760" w:hanging="360"/>
+      </w:pPr>
+    </w:lvl>
+    <w:lvl w:ilvl="8" w:tplc="1009001B" w:tentative="1">
+      <w:start w:val="1"/>
+      <w:numFmt w:val="lowerRoman"/>
+      <w:lvlText w:val="%9."/>
+      <w:lvlJc w:val="right"/>
+      <w:pPr>
+        <w:ind w:left="6480" w:hanging="180"/>
+      </w:pPr>
+    </w:lvl>
+  </w:abstractNum>
+  <w:abstractNum w:abstractNumId="1" w15:restartNumberingAfterBreak="0">
     <w:nsid w:val="3F461853"/>
     <w:multiLevelType w:val="hybridMultilevel"/>
     <w:tmpl w:val="9A2046EE"/>
@@ -943,7 +1307,7 @@
       </w:pPr>
     </w:lvl>
   </w:abstractNum>
-  <w:abstractNum w:abstractNumId="1" w15:restartNumberingAfterBreak="0">
+  <w:abstractNum w:abstractNumId="2" w15:restartNumberingAfterBreak="0">
     <w:nsid w:val="42CC3C25"/>
     <w:multiLevelType w:val="hybridMultilevel"/>
     <w:tmpl w:val="638EAD96"/>
@@ -1032,7 +1396,7 @@
       </w:pPr>
     </w:lvl>
   </w:abstractNum>
-  <w:abstractNum w:abstractNumId="2" w15:restartNumberingAfterBreak="0">
+  <w:abstractNum w:abstractNumId="3" w15:restartNumberingAfterBreak="0">
     <w:nsid w:val="43DF74C6"/>
     <w:multiLevelType w:val="hybridMultilevel"/>
     <w:tmpl w:val="E0C0DAF4"/>
@@ -1144,14 +1508,109 @@
       </w:rPr>
     </w:lvl>
   </w:abstractNum>
+  <w:abstractNum w:abstractNumId="4" w15:restartNumberingAfterBreak="0">
+    <w:nsid w:val="7A126052"/>
+    <w:multiLevelType w:val="hybridMultilevel"/>
+    <w:tmpl w:val="D81A0302"/>
+    <w:lvl w:ilvl="0" w:tplc="064E5ED0">
+      <w:start w:val="1"/>
+      <w:numFmt w:val="upperRoman"/>
+      <w:lvlText w:val="%1."/>
+      <w:lvlJc w:val="left"/>
+      <w:pPr>
+        <w:ind w:left="1080" w:hanging="720"/>
+      </w:pPr>
+      <w:rPr>
+        <w:rFonts w:hint="default"/>
+      </w:rPr>
+    </w:lvl>
+    <w:lvl w:ilvl="1" w:tplc="10090019" w:tentative="1">
+      <w:start w:val="1"/>
+      <w:numFmt w:val="lowerLetter"/>
+      <w:lvlText w:val="%2."/>
+      <w:lvlJc w:val="left"/>
+      <w:pPr>
+        <w:ind w:left="1440" w:hanging="360"/>
+      </w:pPr>
+    </w:lvl>
+    <w:lvl w:ilvl="2" w:tplc="1009001B" w:tentative="1">
+      <w:start w:val="1"/>
+      <w:numFmt w:val="lowerRoman"/>
+      <w:lvlText w:val="%3."/>
+      <w:lvlJc w:val="right"/>
+      <w:pPr>
+        <w:ind w:left="2160" w:hanging="180"/>
+      </w:pPr>
+    </w:lvl>
+    <w:lvl w:ilvl="3" w:tplc="1009000F" w:tentative="1">
+      <w:start w:val="1"/>
+      <w:numFmt w:val="decimal"/>
+      <w:lvlText w:val="%4."/>
+      <w:lvlJc w:val="left"/>
+      <w:pPr>
+        <w:ind w:left="2880" w:hanging="360"/>
+      </w:pPr>
+    </w:lvl>
+    <w:lvl w:ilvl="4" w:tplc="10090019" w:tentative="1">
+      <w:start w:val="1"/>
+      <w:numFmt w:val="lowerLetter"/>
+      <w:lvlText w:val="%5."/>
+      <w:lvlJc w:val="left"/>
+      <w:pPr>
+        <w:ind w:left="3600" w:hanging="360"/>
+      </w:pPr>
+    </w:lvl>
+    <w:lvl w:ilvl="5" w:tplc="1009001B" w:tentative="1">
+      <w:start w:val="1"/>
+      <w:numFmt w:val="lowerRoman"/>
+      <w:lvlText w:val="%6."/>
+      <w:lvlJc w:val="right"/>
+      <w:pPr>
+        <w:ind w:left="4320" w:hanging="180"/>
+      </w:pPr>
+    </w:lvl>
+    <w:lvl w:ilvl="6" w:tplc="1009000F" w:tentative="1">
+      <w:start w:val="1"/>
+      <w:numFmt w:val="decimal"/>
+      <w:lvlText w:val="%7."/>
+      <w:lvlJc w:val="left"/>
+      <w:pPr>
+        <w:ind w:left="5040" w:hanging="360"/>
+      </w:pPr>
+    </w:lvl>
+    <w:lvl w:ilvl="7" w:tplc="10090019" w:tentative="1">
+      <w:start w:val="1"/>
+      <w:numFmt w:val="lowerLetter"/>
+      <w:lvlText w:val="%8."/>
+      <w:lvlJc w:val="left"/>
+      <w:pPr>
+        <w:ind w:left="5760" w:hanging="360"/>
+      </w:pPr>
+    </w:lvl>
+    <w:lvl w:ilvl="8" w:tplc="1009001B" w:tentative="1">
+      <w:start w:val="1"/>
+      <w:numFmt w:val="lowerRoman"/>
+      <w:lvlText w:val="%9."/>
+      <w:lvlJc w:val="right"/>
+      <w:pPr>
+        <w:ind w:left="6480" w:hanging="180"/>
+      </w:pPr>
+    </w:lvl>
+  </w:abstractNum>
   <w:num w:numId="1" w16cid:durableId="698506105">
+    <w:abstractNumId w:val="3"/>
+  </w:num>
+  <w:num w:numId="2" w16cid:durableId="666175075">
     <w:abstractNumId w:val="2"/>
   </w:num>
-  <w:num w:numId="2" w16cid:durableId="666175075">
+  <w:num w:numId="3" w16cid:durableId="2086485067">
     <w:abstractNumId w:val="1"/>
   </w:num>
-  <w:num w:numId="3" w16cid:durableId="2086485067">
+  <w:num w:numId="4" w16cid:durableId="1865366422">
     <w:abstractNumId w:val="0"/>
+  </w:num>
+  <w:num w:numId="5" w16cid:durableId="2080056899">
+    <w:abstractNumId w:val="4"/>
   </w:num>
 </w:numbering>
 </file>

</xml_diff>